<commit_message>
Fixed typos in docx file, added tx and rx for BT comms
</commit_message>
<xml_diff>
--- a/ClutchSlipper.docx
+++ b/ClutchSlipper.docx
@@ -4,6 +4,12 @@
   <w:body>
     <w:sdt>
       <w:sdtPr>
+        <w:rPr>
+          <w:rFonts w:eastAsiaTheme="minorHAnsi"/>
+          <w:sz w:val="24"/>
+          <w:szCs w:val="24"/>
+          <w:lang w:eastAsia="en-US"/>
+        </w:rPr>
         <w:id w:val="-2029241977"/>
         <w:docPartObj>
           <w:docPartGallery w:val="Cover Pages"/>
@@ -12,10 +18,8 @@
       </w:sdtPr>
       <w:sdtEndPr>
         <w:rPr>
-          <w:rFonts w:eastAsiaTheme="minorHAnsi"/>
           <w:sz w:val="36"/>
           <w:szCs w:val="36"/>
-          <w:lang w:eastAsia="en-US"/>
         </w:rPr>
       </w:sdtEndPr>
       <w:sdtContent>
@@ -4704,7 +4708,13 @@
       </w:r>
       <w:proofErr w:type="spellEnd"/>
       <w:r>
-        <w:t xml:space="preserve"> with hydraulic line. </w:t>
+        <w:t xml:space="preserve"> with </w:t>
+      </w:r>
+      <w:r>
+        <w:t xml:space="preserve">the </w:t>
+      </w:r>
+      <w:r>
+        <w:t xml:space="preserve">hydraulic line. </w:t>
       </w:r>
     </w:p>
     <w:p>

</xml_diff>

<commit_message>
Updated Formatting of App
</commit_message>
<xml_diff>
--- a/ClutchSlipper.docx
+++ b/ClutchSlipper.docx
@@ -160,6 +160,7 @@
                                       <w:calendar w:val="gregorian"/>
                                     </w:date>
                                   </w:sdtPr>
+                                  <w:sdtEndPr/>
                                   <w:sdtContent>
                                     <w:p>
                                       <w:pPr>
@@ -3472,6 +3473,7 @@
                                 <w:calendar w:val="gregorian"/>
                               </w:date>
                             </w:sdtPr>
+                            <w:sdtEndPr/>
                             <w:sdtContent>
                               <w:p>
                                 <w:pPr>
@@ -3696,6 +3698,7 @@
                                     <w:dataBinding w:prefixMappings="xmlns:ns0='http://purl.org/dc/elements/1.1/' xmlns:ns1='http://schemas.openxmlformats.org/package/2006/metadata/core-properties' " w:xpath="/ns1:coreProperties[1]/ns0:creator[1]" w:storeItemID="{6C3C8BC8-F283-45AE-878A-BAB7291924A1}"/>
                                     <w:text/>
                                   </w:sdtPr>
+                                  <w:sdtEndPr/>
                                   <w:sdtContent>
                                     <w:r>
                                       <w:rPr>
@@ -3752,6 +3755,7 @@
                                     <w:dataBinding w:prefixMappings="xmlns:ns0='http://schemas.openxmlformats.org/officeDocument/2006/extended-properties' " w:xpath="/ns0:Properties[1]/ns0:Company[1]" w:storeItemID="{6668398D-A668-4E3E-A5EB-62B293D839F1}"/>
                                     <w:text/>
                                   </w:sdtPr>
+                                  <w:sdtEndPr/>
                                   <w:sdtContent>
                                     <w:r>
                                       <w:rPr>
@@ -3816,6 +3820,7 @@
                               <w:dataBinding w:prefixMappings="xmlns:ns0='http://purl.org/dc/elements/1.1/' xmlns:ns1='http://schemas.openxmlformats.org/package/2006/metadata/core-properties' " w:xpath="/ns1:coreProperties[1]/ns0:creator[1]" w:storeItemID="{6C3C8BC8-F283-45AE-878A-BAB7291924A1}"/>
                               <w:text/>
                             </w:sdtPr>
+                            <w:sdtEndPr/>
                             <w:sdtContent>
                               <w:r>
                                 <w:rPr>
@@ -3872,6 +3877,7 @@
                               <w:dataBinding w:prefixMappings="xmlns:ns0='http://schemas.openxmlformats.org/officeDocument/2006/extended-properties' " w:xpath="/ns0:Properties[1]/ns0:Company[1]" w:storeItemID="{6668398D-A668-4E3E-A5EB-62B293D839F1}"/>
                               <w:text/>
                             </w:sdtPr>
+                            <w:sdtEndPr/>
                             <w:sdtContent>
                               <w:r>
                                 <w:rPr>
@@ -3988,6 +3994,7 @@
                                     <w:dataBinding w:prefixMappings="xmlns:ns0='http://purl.org/dc/elements/1.1/' xmlns:ns1='http://schemas.openxmlformats.org/package/2006/metadata/core-properties' " w:xpath="/ns1:coreProperties[1]/ns0:title[1]" w:storeItemID="{6C3C8BC8-F283-45AE-878A-BAB7291924A1}"/>
                                     <w:text/>
                                   </w:sdtPr>
+                                  <w:sdtEndPr/>
                                   <w:sdtContent>
                                     <w:r>
                                       <w:rPr>
@@ -4023,6 +4030,7 @@
                                     <w:dataBinding w:prefixMappings="xmlns:ns0='http://purl.org/dc/elements/1.1/' xmlns:ns1='http://schemas.openxmlformats.org/package/2006/metadata/core-properties' " w:xpath="/ns1:coreProperties[1]/ns0:subject[1]" w:storeItemID="{6C3C8BC8-F283-45AE-878A-BAB7291924A1}"/>
                                     <w:text/>
                                   </w:sdtPr>
+                                  <w:sdtEndPr/>
                                   <w:sdtContent>
                                     <w:r>
                                       <w:rPr>
@@ -4083,6 +4091,7 @@
                               <w:dataBinding w:prefixMappings="xmlns:ns0='http://purl.org/dc/elements/1.1/' xmlns:ns1='http://schemas.openxmlformats.org/package/2006/metadata/core-properties' " w:xpath="/ns1:coreProperties[1]/ns0:title[1]" w:storeItemID="{6C3C8BC8-F283-45AE-878A-BAB7291924A1}"/>
                               <w:text/>
                             </w:sdtPr>
+                            <w:sdtEndPr/>
                             <w:sdtContent>
                               <w:r>
                                 <w:rPr>
@@ -4118,6 +4127,7 @@
                               <w:dataBinding w:prefixMappings="xmlns:ns0='http://purl.org/dc/elements/1.1/' xmlns:ns1='http://schemas.openxmlformats.org/package/2006/metadata/core-properties' " w:xpath="/ns1:coreProperties[1]/ns0:subject[1]" w:storeItemID="{6C3C8BC8-F283-45AE-878A-BAB7291924A1}"/>
                               <w:text/>
                             </w:sdtPr>
+                            <w:sdtEndPr/>
                             <w:sdtContent>
                               <w:r>
                                 <w:rPr>
@@ -4276,14 +4286,27 @@
       <w:r>
         <w:t xml:space="preserve">Figure </w:t>
       </w:r>
-      <w:fldSimple w:instr=" SEQ Figure \* ARABIC ">
-        <w:r>
-          <w:rPr>
-            <w:noProof/>
-          </w:rPr>
-          <w:t>1</w:t>
-        </w:r>
-      </w:fldSimple>
+      <w:r>
+        <w:fldChar w:fldCharType="begin"/>
+      </w:r>
+      <w:r>
+        <w:instrText xml:space="preserve"> SEQ Figure \* ARABIC </w:instrText>
+      </w:r>
+      <w:r>
+        <w:fldChar w:fldCharType="separate"/>
+      </w:r>
+      <w:r>
+        <w:rPr>
+          <w:noProof/>
+        </w:rPr>
+        <w:t>1</w:t>
+      </w:r>
+      <w:r>
+        <w:rPr>
+          <w:noProof/>
+        </w:rPr>
+        <w:fldChar w:fldCharType="end"/>
+      </w:r>
       <w:r>
         <w:t>, Clamping Force vs Pedal Position</w:t>
       </w:r>
@@ -4686,14 +4709,27 @@
       <w:r>
         <w:t xml:space="preserve">Figure </w:t>
       </w:r>
-      <w:fldSimple w:instr=" SEQ Figure \* ARABIC ">
-        <w:r>
-          <w:rPr>
-            <w:noProof/>
-          </w:rPr>
-          <w:t>2</w:t>
-        </w:r>
-      </w:fldSimple>
+      <w:r>
+        <w:fldChar w:fldCharType="begin"/>
+      </w:r>
+      <w:r>
+        <w:instrText xml:space="preserve"> SEQ Figure \* ARABIC </w:instrText>
+      </w:r>
+      <w:r>
+        <w:fldChar w:fldCharType="separate"/>
+      </w:r>
+      <w:r>
+        <w:rPr>
+          <w:noProof/>
+        </w:rPr>
+        <w:t>2</w:t>
+      </w:r>
+      <w:r>
+        <w:rPr>
+          <w:noProof/>
+        </w:rPr>
+        <w:fldChar w:fldCharType="end"/>
+      </w:r>
       <w:r>
         <w:t>, Hydraulic Clutch System- Eaton</w:t>
       </w:r>
@@ -5097,6 +5133,123 @@
     </w:lvl>
   </w:abstractNum>
   <w:abstractNum w:abstractNumId="2" w15:restartNumberingAfterBreak="0">
+    <w:nsid w:val="6CB2421B"/>
+    <w:multiLevelType w:val="hybridMultilevel"/>
+    <w:tmpl w:val="A3E4DF32"/>
+    <w:lvl w:ilvl="0" w:tplc="EECED65C">
+      <w:numFmt w:val="bullet"/>
+      <w:lvlText w:val="•"/>
+      <w:lvlJc w:val="left"/>
+      <w:pPr>
+        <w:ind w:left="816" w:hanging="186"/>
+      </w:pPr>
+      <w:rPr>
+        <w:rFonts w:ascii="Symbol" w:eastAsia="Arial" w:hAnsi="Symbol" w:cs="Arial" w:hint="default"/>
+        <w:spacing w:val="0"/>
+        <w:w w:val="181"/>
+        <w:sz w:val="20"/>
+        <w:szCs w:val="40"/>
+        <w:lang w:val="en-US" w:eastAsia="en-US" w:bidi="ar-SA"/>
+      </w:rPr>
+    </w:lvl>
+    <w:lvl w:ilvl="1" w:tplc="C0505D9A">
+      <w:numFmt w:val="bullet"/>
+      <w:lvlText w:val="•"/>
+      <w:lvlJc w:val="left"/>
+      <w:pPr>
+        <w:ind w:left="1830" w:hanging="186"/>
+      </w:pPr>
+      <w:rPr>
+        <w:rFonts w:hint="default"/>
+        <w:lang w:val="en-US" w:eastAsia="en-US" w:bidi="ar-SA"/>
+      </w:rPr>
+    </w:lvl>
+    <w:lvl w:ilvl="2" w:tplc="6AFE18DE">
+      <w:numFmt w:val="bullet"/>
+      <w:lvlText w:val="•"/>
+      <w:lvlJc w:val="left"/>
+      <w:pPr>
+        <w:ind w:left="2840" w:hanging="186"/>
+      </w:pPr>
+      <w:rPr>
+        <w:rFonts w:hint="default"/>
+        <w:lang w:val="en-US" w:eastAsia="en-US" w:bidi="ar-SA"/>
+      </w:rPr>
+    </w:lvl>
+    <w:lvl w:ilvl="3" w:tplc="6E0AD01E">
+      <w:numFmt w:val="bullet"/>
+      <w:lvlText w:val="•"/>
+      <w:lvlJc w:val="left"/>
+      <w:pPr>
+        <w:ind w:left="3850" w:hanging="186"/>
+      </w:pPr>
+      <w:rPr>
+        <w:rFonts w:hint="default"/>
+        <w:lang w:val="en-US" w:eastAsia="en-US" w:bidi="ar-SA"/>
+      </w:rPr>
+    </w:lvl>
+    <w:lvl w:ilvl="4" w:tplc="B574A5CC">
+      <w:numFmt w:val="bullet"/>
+      <w:lvlText w:val="•"/>
+      <w:lvlJc w:val="left"/>
+      <w:pPr>
+        <w:ind w:left="4860" w:hanging="186"/>
+      </w:pPr>
+      <w:rPr>
+        <w:rFonts w:hint="default"/>
+        <w:lang w:val="en-US" w:eastAsia="en-US" w:bidi="ar-SA"/>
+      </w:rPr>
+    </w:lvl>
+    <w:lvl w:ilvl="5" w:tplc="FF54ECD6">
+      <w:numFmt w:val="bullet"/>
+      <w:lvlText w:val="•"/>
+      <w:lvlJc w:val="left"/>
+      <w:pPr>
+        <w:ind w:left="5870" w:hanging="186"/>
+      </w:pPr>
+      <w:rPr>
+        <w:rFonts w:hint="default"/>
+        <w:lang w:val="en-US" w:eastAsia="en-US" w:bidi="ar-SA"/>
+      </w:rPr>
+    </w:lvl>
+    <w:lvl w:ilvl="6" w:tplc="892CCB84">
+      <w:numFmt w:val="bullet"/>
+      <w:lvlText w:val="•"/>
+      <w:lvlJc w:val="left"/>
+      <w:pPr>
+        <w:ind w:left="6880" w:hanging="186"/>
+      </w:pPr>
+      <w:rPr>
+        <w:rFonts w:hint="default"/>
+        <w:lang w:val="en-US" w:eastAsia="en-US" w:bidi="ar-SA"/>
+      </w:rPr>
+    </w:lvl>
+    <w:lvl w:ilvl="7" w:tplc="0A5AA242">
+      <w:numFmt w:val="bullet"/>
+      <w:lvlText w:val="•"/>
+      <w:lvlJc w:val="left"/>
+      <w:pPr>
+        <w:ind w:left="7890" w:hanging="186"/>
+      </w:pPr>
+      <w:rPr>
+        <w:rFonts w:hint="default"/>
+        <w:lang w:val="en-US" w:eastAsia="en-US" w:bidi="ar-SA"/>
+      </w:rPr>
+    </w:lvl>
+    <w:lvl w:ilvl="8" w:tplc="66F89736">
+      <w:numFmt w:val="bullet"/>
+      <w:lvlText w:val="•"/>
+      <w:lvlJc w:val="left"/>
+      <w:pPr>
+        <w:ind w:left="8900" w:hanging="186"/>
+      </w:pPr>
+      <w:rPr>
+        <w:rFonts w:hint="default"/>
+        <w:lang w:val="en-US" w:eastAsia="en-US" w:bidi="ar-SA"/>
+      </w:rPr>
+    </w:lvl>
+  </w:abstractNum>
+  <w:abstractNum w:abstractNumId="3" w15:restartNumberingAfterBreak="0">
     <w:nsid w:val="701E0CCA"/>
     <w:multiLevelType w:val="hybridMultilevel"/>
     <w:tmpl w:val="0EBA42A8"/>
@@ -5192,6 +5345,9 @@
     <w:abstractNumId w:val="0"/>
   </w:num>
   <w:num w:numId="3" w16cid:durableId="1091926731">
+    <w:abstractNumId w:val="3"/>
+  </w:num>
+  <w:num w:numId="4" w16cid:durableId="1019040061">
     <w:abstractNumId w:val="2"/>
   </w:num>
 </w:numbering>
@@ -5390,7 +5546,7 @@
     <w:lsdException w:name="Medium Shading 2 Accent 1" w:uiPriority="64"/>
     <w:lsdException w:name="Medium List 1 Accent 1" w:uiPriority="65"/>
     <w:lsdException w:name="Revision" w:semiHidden="1"/>
-    <w:lsdException w:name="List Paragraph" w:uiPriority="34" w:qFormat="1"/>
+    <w:lsdException w:name="List Paragraph" w:uiPriority="1" w:qFormat="1"/>
     <w:lsdException w:name="Quote" w:uiPriority="29" w:qFormat="1"/>
     <w:lsdException w:name="Intense Quote" w:uiPriority="30" w:qFormat="1"/>
     <w:lsdException w:name="Medium List 2 Accent 1" w:uiPriority="66"/>
@@ -5690,7 +5846,7 @@
   <w:style w:type="paragraph" w:styleId="ListParagraph">
     <w:name w:val="List Paragraph"/>
     <w:basedOn w:val="Normal"/>
-    <w:uiPriority w:val="34"/>
+    <w:uiPriority w:val="1"/>
     <w:qFormat/>
     <w:rsid w:val="00BA051F"/>
     <w:pPr>

</xml_diff>